<commit_message>
All commands with general data done
</commit_message>
<xml_diff>
--- a/1ND/Virtualios ir realios mašinos projektas ND_1.docx
+++ b/1ND/Virtualios ir realios mašinos projektas ND_1.docx
@@ -1,6 +1,6 @@
 
 <file path=word/document.xml><?xml version="1.0" encoding="utf-8"?>
-<w:document xmlns:wpc="http://schemas.microsoft.com/office/word/2010/wordprocessingCanvas" xmlns:cx="http://schemas.microsoft.com/office/drawing/2014/chartex" xmlns:cx1="http://schemas.microsoft.com/office/drawing/2015/9/8/chartex" xmlns:cx2="http://schemas.microsoft.com/office/drawing/2015/10/21/chartex" xmlns:cx3="http://schemas.microsoft.com/office/drawing/2016/5/9/chartex" xmlns:cx4="http://schemas.microsoft.com/office/drawing/2016/5/10/chartex" xmlns:cx5="http://schemas.microsoft.com/office/drawing/2016/5/11/chartex" xmlns:cx6="http://schemas.microsoft.com/office/drawing/2016/5/12/chartex" xmlns:cx7="http://schemas.microsoft.com/office/drawing/2016/5/13/chartex" xmlns:cx8="http://schemas.microsoft.com/office/drawing/2016/5/14/chartex" xmlns:mc="http://schemas.openxmlformats.org/markup-compatibility/2006" xmlns:aink="http://schemas.microsoft.com/office/drawing/2016/ink" xmlns:am3d="http://schemas.microsoft.com/office/drawing/2017/model3d" xmlns:o="urn:schemas-microsoft-com:office:office" xmlns:r="http://schemas.openxmlformats.org/officeDocument/2006/relationships" xmlns:m="http://schemas.openxmlformats.org/officeDocument/2006/math" xmlns:v="urn:schemas-microsoft-com:vml" xmlns:wp14="http://schemas.microsoft.com/office/word/2010/wordprocessingDrawing" xmlns:wp="http://schemas.openxmlformats.org/drawingml/2006/wordprocessingDrawing" xmlns:w10="urn:schemas-microsoft-com:office:word" xmlns:w="http://schemas.openxmlformats.org/wordprocessingml/2006/main" xmlns:w14="http://schemas.microsoft.com/office/word/2010/wordml" xmlns:w15="http://schemas.microsoft.com/office/word/2012/wordml" xmlns:w16cid="http://schemas.microsoft.com/office/word/2016/wordml/cid" xmlns:w16se="http://schemas.microsoft.com/office/word/2015/wordml/symex" xmlns:wpg="http://schemas.microsoft.com/office/word/2010/wordprocessingGroup" xmlns:wpi="http://schemas.microsoft.com/office/word/2010/wordprocessingInk" xmlns:wne="http://schemas.microsoft.com/office/word/2006/wordml" xmlns:wps="http://schemas.microsoft.com/office/word/2010/wordprocessingShape" mc:Ignorable="w14 w15 w16se w16cid wp14">
+<w:document xmlns:wpc="http://schemas.microsoft.com/office/word/2010/wordprocessingCanvas" xmlns:cx="http://schemas.microsoft.com/office/drawing/2014/chartex" xmlns:cx1="http://schemas.microsoft.com/office/drawing/2015/9/8/chartex" xmlns:cx2="http://schemas.microsoft.com/office/drawing/2015/10/21/chartex" xmlns:cx3="http://schemas.microsoft.com/office/drawing/2016/5/9/chartex" xmlns:cx4="http://schemas.microsoft.com/office/drawing/2016/5/10/chartex" xmlns:cx5="http://schemas.microsoft.com/office/drawing/2016/5/11/chartex" xmlns:cx6="http://schemas.microsoft.com/office/drawing/2016/5/12/chartex" xmlns:cx7="http://schemas.microsoft.com/office/drawing/2016/5/13/chartex" xmlns:cx8="http://schemas.microsoft.com/office/drawing/2016/5/14/chartex" xmlns:mc="http://schemas.openxmlformats.org/markup-compatibility/2006" xmlns:aink="http://schemas.microsoft.com/office/drawing/2016/ink" xmlns:am3d="http://schemas.microsoft.com/office/drawing/2017/model3d" xmlns:o="urn:schemas-microsoft-com:office:office" xmlns:r="http://schemas.openxmlformats.org/officeDocument/2006/relationships" xmlns:m="http://schemas.openxmlformats.org/officeDocument/2006/math" xmlns:v="urn:schemas-microsoft-com:vml" xmlns:wp14="http://schemas.microsoft.com/office/word/2010/wordprocessingDrawing" xmlns:wp="http://schemas.openxmlformats.org/drawingml/2006/wordprocessingDrawing" xmlns:w10="urn:schemas-microsoft-com:office:word" xmlns:w="http://schemas.openxmlformats.org/wordprocessingml/2006/main" xmlns:w14="http://schemas.microsoft.com/office/word/2010/wordml" xmlns:w15="http://schemas.microsoft.com/office/word/2012/wordml" xmlns:w16cex="http://schemas.microsoft.com/office/word/2018/wordml/cex" xmlns:w16cid="http://schemas.microsoft.com/office/word/2016/wordml/cid" xmlns:w16="http://schemas.microsoft.com/office/word/2018/wordml" xmlns:w16se="http://schemas.microsoft.com/office/word/2015/wordml/symex" xmlns:wpg="http://schemas.microsoft.com/office/word/2010/wordprocessingGroup" xmlns:wpi="http://schemas.microsoft.com/office/word/2010/wordprocessingInk" xmlns:wne="http://schemas.microsoft.com/office/word/2006/wordml" xmlns:wps="http://schemas.microsoft.com/office/word/2010/wordprocessingShape" mc:Ignorable="w14 w15 w16se w16cid w16 w16cex wp14">
   <w:body>
     <w:p>
       <w:pPr>
@@ -1097,9 +1097,27 @@
         <w:spacing w:after="200"/>
         <w:ind w:firstLine="720"/>
         <w:jc w:val="both"/>
-      </w:pPr>
-      <w:r>
-        <w:t>EI = 1, Užimtas semiforas bendros atminties</w:t>
+        <w:rPr>
+          <w:lang w:val="lt-LT"/>
+        </w:rPr>
+      </w:pPr>
+      <w:r>
+        <w:t xml:space="preserve">EI = 1, </w:t>
+      </w:r>
+      <w:r>
+        <w:t>Bendros atminties lastel</w:t>
+      </w:r>
+      <w:r>
+        <w:rPr>
+          <w:lang w:val="lt-LT"/>
+        </w:rPr>
+        <w:t>ė u</w:t>
+      </w:r>
+      <w:r>
+        <w:rPr>
+          <w:lang w:val="lt-LT"/>
+        </w:rPr>
+        <w:t>žrakinta</w:t>
       </w:r>
     </w:p>
     <w:p>
@@ -3157,14 +3175,7 @@
           <w:b/>
           <w:vertAlign w:val="subscript"/>
         </w:rPr>
-        <w:t>1</w:t>
-      </w:r>
-      <w:r>
-        <w:rPr>
-          <w:b/>
-          <w:vertAlign w:val="subscript"/>
-        </w:rPr>
-        <w:t xml:space="preserve"> </w:t>
+        <w:t xml:space="preserve">1 </w:t>
       </w:r>
       <w:r>
         <w:t xml:space="preserve">darbinis gegistras (AX/BX), </w:t>
@@ -3180,14 +3191,7 @@
           <w:b/>
           <w:vertAlign w:val="subscript"/>
         </w:rPr>
-        <w:t>2</w:t>
-      </w:r>
-      <w:r>
-        <w:rPr>
-          <w:b/>
-          <w:vertAlign w:val="subscript"/>
-        </w:rPr>
-        <w:t xml:space="preserve"> </w:t>
+        <w:t xml:space="preserve">2 </w:t>
       </w:r>
       <w:r>
         <w:rPr>
@@ -3439,7 +3443,19 @@
         <w:t xml:space="preserve">   LGD - </w:t>
       </w:r>
       <w:r>
-        <w:t>Užblokuojama pasirinkta bendros atminties ląstelė. Keičiamas MP registro pasirinktas bitas, iššaukiant interuptą: 5 kuris perduoda valdymą OS.</w:t>
+        <w:t xml:space="preserve">Užblokuojama pasirinkta bendros atminties ląstelė. Keičiama MP registro </w:t>
+      </w:r>
+      <w:r>
+        <w:t>reikšmė</w:t>
+      </w:r>
+      <w:r>
+        <w:t xml:space="preserve">, iššaukiant interuptą: </w:t>
+      </w:r>
+      <w:r>
+        <w:t>9</w:t>
+      </w:r>
+      <w:r>
+        <w:t xml:space="preserve"> kuris perduoda valdymą OS.</w:t>
       </w:r>
       <w:r>
         <w:rPr>
@@ -3518,7 +3534,19 @@
         <w:t xml:space="preserve">UGD - </w:t>
       </w:r>
       <w:r>
-        <w:t>Atblokuojama pasirinkta bendros atminties ląstelė. Keičiamas MP registro pasirinktas bitas, iššaukiant interuptą: 6 kuris perduoda valdymą OS.</w:t>
+        <w:t xml:space="preserve">Atblokuojama pasirinkta bendros atminties ląstelė. Keičiama MP registro </w:t>
+      </w:r>
+      <w:r>
+        <w:t>reikšmė</w:t>
+      </w:r>
+      <w:r>
+        <w:t xml:space="preserve">, iššaukiant interuptą: </w:t>
+      </w:r>
+      <w:r>
+        <w:t>10</w:t>
+      </w:r>
+      <w:r>
+        <w:t xml:space="preserve"> kuris perduoda valdymą OS.</w:t>
       </w:r>
     </w:p>
     <w:p>
@@ -3809,7 +3837,6 @@
         <w:rPr>
           <w:b/>
         </w:rPr>
-        <w:lastRenderedPageBreak/>
         <w:t xml:space="preserve">          </w:t>
       </w:r>
       <w:r>
@@ -3857,6 +3884,7 @@
         <w:rPr>
           <w:b/>
         </w:rPr>
+        <w:lastRenderedPageBreak/>
         <w:t xml:space="preserve">          </w:t>
       </w:r>
       <w:r>
@@ -5039,15 +5067,15 @@
         <w:spacing w:after="240"/>
       </w:pPr>
       <w:r>
+        <w:t>MOV AX, 12</w:t>
+      </w:r>
+    </w:p>
+    <w:p>
+      <w:pPr>
+        <w:spacing w:after="240"/>
+      </w:pPr>
+      <w:r>
         <w:lastRenderedPageBreak/>
-        <w:t>MOV AX, 12</w:t>
-      </w:r>
-    </w:p>
-    <w:p>
-      <w:pPr>
-        <w:spacing w:after="240"/>
-      </w:pPr>
-      <w:r>
         <w:t>ADD AX, 37</w:t>
       </w:r>
     </w:p>
@@ -5095,7 +5123,7 @@
 </file>
 
 <file path=word/endnotes.xml><?xml version="1.0" encoding="utf-8"?>
-<w:endnotes xmlns:wpc="http://schemas.microsoft.com/office/word/2010/wordprocessingCanvas" xmlns:cx="http://schemas.microsoft.com/office/drawing/2014/chartex" xmlns:cx1="http://schemas.microsoft.com/office/drawing/2015/9/8/chartex" xmlns:cx2="http://schemas.microsoft.com/office/drawing/2015/10/21/chartex" xmlns:cx3="http://schemas.microsoft.com/office/drawing/2016/5/9/chartex" xmlns:cx4="http://schemas.microsoft.com/office/drawing/2016/5/10/chartex" xmlns:cx5="http://schemas.microsoft.com/office/drawing/2016/5/11/chartex" xmlns:cx6="http://schemas.microsoft.com/office/drawing/2016/5/12/chartex" xmlns:cx7="http://schemas.microsoft.com/office/drawing/2016/5/13/chartex" xmlns:cx8="http://schemas.microsoft.com/office/drawing/2016/5/14/chartex" xmlns:mc="http://schemas.openxmlformats.org/markup-compatibility/2006" xmlns:aink="http://schemas.microsoft.com/office/drawing/2016/ink" xmlns:am3d="http://schemas.microsoft.com/office/drawing/2017/model3d" xmlns:o="urn:schemas-microsoft-com:office:office" xmlns:r="http://schemas.openxmlformats.org/officeDocument/2006/relationships" xmlns:m="http://schemas.openxmlformats.org/officeDocument/2006/math" xmlns:v="urn:schemas-microsoft-com:vml" xmlns:wp14="http://schemas.microsoft.com/office/word/2010/wordprocessingDrawing" xmlns:wp="http://schemas.openxmlformats.org/drawingml/2006/wordprocessingDrawing" xmlns:w10="urn:schemas-microsoft-com:office:word" xmlns:w="http://schemas.openxmlformats.org/wordprocessingml/2006/main" xmlns:w14="http://schemas.microsoft.com/office/word/2010/wordml" xmlns:w15="http://schemas.microsoft.com/office/word/2012/wordml" xmlns:w16cid="http://schemas.microsoft.com/office/word/2016/wordml/cid" xmlns:w16se="http://schemas.microsoft.com/office/word/2015/wordml/symex" xmlns:wpg="http://schemas.microsoft.com/office/word/2010/wordprocessingGroup" xmlns:wpi="http://schemas.microsoft.com/office/word/2010/wordprocessingInk" xmlns:wne="http://schemas.microsoft.com/office/word/2006/wordml" xmlns:wps="http://schemas.microsoft.com/office/word/2010/wordprocessingShape" mc:Ignorable="w14 w15 w16se w16cid wp14">
+<w:endnotes xmlns:wpc="http://schemas.microsoft.com/office/word/2010/wordprocessingCanvas" xmlns:cx="http://schemas.microsoft.com/office/drawing/2014/chartex" xmlns:cx1="http://schemas.microsoft.com/office/drawing/2015/9/8/chartex" xmlns:cx2="http://schemas.microsoft.com/office/drawing/2015/10/21/chartex" xmlns:cx3="http://schemas.microsoft.com/office/drawing/2016/5/9/chartex" xmlns:cx4="http://schemas.microsoft.com/office/drawing/2016/5/10/chartex" xmlns:cx5="http://schemas.microsoft.com/office/drawing/2016/5/11/chartex" xmlns:cx6="http://schemas.microsoft.com/office/drawing/2016/5/12/chartex" xmlns:cx7="http://schemas.microsoft.com/office/drawing/2016/5/13/chartex" xmlns:cx8="http://schemas.microsoft.com/office/drawing/2016/5/14/chartex" xmlns:mc="http://schemas.openxmlformats.org/markup-compatibility/2006" xmlns:aink="http://schemas.microsoft.com/office/drawing/2016/ink" xmlns:am3d="http://schemas.microsoft.com/office/drawing/2017/model3d" xmlns:o="urn:schemas-microsoft-com:office:office" xmlns:r="http://schemas.openxmlformats.org/officeDocument/2006/relationships" xmlns:m="http://schemas.openxmlformats.org/officeDocument/2006/math" xmlns:v="urn:schemas-microsoft-com:vml" xmlns:wp14="http://schemas.microsoft.com/office/word/2010/wordprocessingDrawing" xmlns:wp="http://schemas.openxmlformats.org/drawingml/2006/wordprocessingDrawing" xmlns:w10="urn:schemas-microsoft-com:office:word" xmlns:w="http://schemas.openxmlformats.org/wordprocessingml/2006/main" xmlns:w14="http://schemas.microsoft.com/office/word/2010/wordml" xmlns:w15="http://schemas.microsoft.com/office/word/2012/wordml" xmlns:w16cex="http://schemas.microsoft.com/office/word/2018/wordml/cex" xmlns:w16cid="http://schemas.microsoft.com/office/word/2016/wordml/cid" xmlns:w16="http://schemas.microsoft.com/office/word/2018/wordml" xmlns:w16se="http://schemas.microsoft.com/office/word/2015/wordml/symex" xmlns:wpg="http://schemas.microsoft.com/office/word/2010/wordprocessingGroup" xmlns:wpi="http://schemas.microsoft.com/office/word/2010/wordprocessingInk" xmlns:wne="http://schemas.microsoft.com/office/word/2006/wordml" xmlns:wps="http://schemas.microsoft.com/office/word/2010/wordprocessingShape" mc:Ignorable="w14 w15 w16se w16cid w16 w16cex wp14">
   <w:endnote w:type="separator" w:id="-1">
     <w:p>
       <w:pPr>
@@ -5120,13 +5148,13 @@
 </file>
 
 <file path=word/footer1.xml><?xml version="1.0" encoding="utf-8"?>
-<w:ftr xmlns:wpc="http://schemas.microsoft.com/office/word/2010/wordprocessingCanvas" xmlns:cx="http://schemas.microsoft.com/office/drawing/2014/chartex" xmlns:cx1="http://schemas.microsoft.com/office/drawing/2015/9/8/chartex" xmlns:cx2="http://schemas.microsoft.com/office/drawing/2015/10/21/chartex" xmlns:cx3="http://schemas.microsoft.com/office/drawing/2016/5/9/chartex" xmlns:cx4="http://schemas.microsoft.com/office/drawing/2016/5/10/chartex" xmlns:cx5="http://schemas.microsoft.com/office/drawing/2016/5/11/chartex" xmlns:cx6="http://schemas.microsoft.com/office/drawing/2016/5/12/chartex" xmlns:cx7="http://schemas.microsoft.com/office/drawing/2016/5/13/chartex" xmlns:cx8="http://schemas.microsoft.com/office/drawing/2016/5/14/chartex" xmlns:mc="http://schemas.openxmlformats.org/markup-compatibility/2006" xmlns:aink="http://schemas.microsoft.com/office/drawing/2016/ink" xmlns:am3d="http://schemas.microsoft.com/office/drawing/2017/model3d" xmlns:o="urn:schemas-microsoft-com:office:office" xmlns:r="http://schemas.openxmlformats.org/officeDocument/2006/relationships" xmlns:m="http://schemas.openxmlformats.org/officeDocument/2006/math" xmlns:v="urn:schemas-microsoft-com:vml" xmlns:wp14="http://schemas.microsoft.com/office/word/2010/wordprocessingDrawing" xmlns:wp="http://schemas.openxmlformats.org/drawingml/2006/wordprocessingDrawing" xmlns:w10="urn:schemas-microsoft-com:office:word" xmlns:w="http://schemas.openxmlformats.org/wordprocessingml/2006/main" xmlns:w14="http://schemas.microsoft.com/office/word/2010/wordml" xmlns:w15="http://schemas.microsoft.com/office/word/2012/wordml" xmlns:w16cid="http://schemas.microsoft.com/office/word/2016/wordml/cid" xmlns:w16se="http://schemas.microsoft.com/office/word/2015/wordml/symex" xmlns:wpg="http://schemas.microsoft.com/office/word/2010/wordprocessingGroup" xmlns:wpi="http://schemas.microsoft.com/office/word/2010/wordprocessingInk" xmlns:wne="http://schemas.microsoft.com/office/word/2006/wordml" xmlns:wps="http://schemas.microsoft.com/office/word/2010/wordprocessingShape" mc:Ignorable="w14 w15 w16se w16cid wp14">
+<w:ftr xmlns:wpc="http://schemas.microsoft.com/office/word/2010/wordprocessingCanvas" xmlns:cx="http://schemas.microsoft.com/office/drawing/2014/chartex" xmlns:cx1="http://schemas.microsoft.com/office/drawing/2015/9/8/chartex" xmlns:cx2="http://schemas.microsoft.com/office/drawing/2015/10/21/chartex" xmlns:cx3="http://schemas.microsoft.com/office/drawing/2016/5/9/chartex" xmlns:cx4="http://schemas.microsoft.com/office/drawing/2016/5/10/chartex" xmlns:cx5="http://schemas.microsoft.com/office/drawing/2016/5/11/chartex" xmlns:cx6="http://schemas.microsoft.com/office/drawing/2016/5/12/chartex" xmlns:cx7="http://schemas.microsoft.com/office/drawing/2016/5/13/chartex" xmlns:cx8="http://schemas.microsoft.com/office/drawing/2016/5/14/chartex" xmlns:mc="http://schemas.openxmlformats.org/markup-compatibility/2006" xmlns:aink="http://schemas.microsoft.com/office/drawing/2016/ink" xmlns:am3d="http://schemas.microsoft.com/office/drawing/2017/model3d" xmlns:o="urn:schemas-microsoft-com:office:office" xmlns:r="http://schemas.openxmlformats.org/officeDocument/2006/relationships" xmlns:m="http://schemas.openxmlformats.org/officeDocument/2006/math" xmlns:v="urn:schemas-microsoft-com:vml" xmlns:wp14="http://schemas.microsoft.com/office/word/2010/wordprocessingDrawing" xmlns:wp="http://schemas.openxmlformats.org/drawingml/2006/wordprocessingDrawing" xmlns:w10="urn:schemas-microsoft-com:office:word" xmlns:w="http://schemas.openxmlformats.org/wordprocessingml/2006/main" xmlns:w14="http://schemas.microsoft.com/office/word/2010/wordml" xmlns:w15="http://schemas.microsoft.com/office/word/2012/wordml" xmlns:w16cex="http://schemas.microsoft.com/office/word/2018/wordml/cex" xmlns:w16cid="http://schemas.microsoft.com/office/word/2016/wordml/cid" xmlns:w16="http://schemas.microsoft.com/office/word/2018/wordml" xmlns:w16se="http://schemas.microsoft.com/office/word/2015/wordml/symex" xmlns:wpg="http://schemas.microsoft.com/office/word/2010/wordprocessingGroup" xmlns:wpi="http://schemas.microsoft.com/office/word/2010/wordprocessingInk" xmlns:wne="http://schemas.microsoft.com/office/word/2006/wordml" xmlns:wps="http://schemas.microsoft.com/office/word/2010/wordprocessingShape" mc:Ignorable="w14 w15 w16se w16cid w16 w16cex wp14">
   <w:p/>
 </w:ftr>
 </file>
 
 <file path=word/footnotes.xml><?xml version="1.0" encoding="utf-8"?>
-<w:footnotes xmlns:wpc="http://schemas.microsoft.com/office/word/2010/wordprocessingCanvas" xmlns:cx="http://schemas.microsoft.com/office/drawing/2014/chartex" xmlns:cx1="http://schemas.microsoft.com/office/drawing/2015/9/8/chartex" xmlns:cx2="http://schemas.microsoft.com/office/drawing/2015/10/21/chartex" xmlns:cx3="http://schemas.microsoft.com/office/drawing/2016/5/9/chartex" xmlns:cx4="http://schemas.microsoft.com/office/drawing/2016/5/10/chartex" xmlns:cx5="http://schemas.microsoft.com/office/drawing/2016/5/11/chartex" xmlns:cx6="http://schemas.microsoft.com/office/drawing/2016/5/12/chartex" xmlns:cx7="http://schemas.microsoft.com/office/drawing/2016/5/13/chartex" xmlns:cx8="http://schemas.microsoft.com/office/drawing/2016/5/14/chartex" xmlns:mc="http://schemas.openxmlformats.org/markup-compatibility/2006" xmlns:aink="http://schemas.microsoft.com/office/drawing/2016/ink" xmlns:am3d="http://schemas.microsoft.com/office/drawing/2017/model3d" xmlns:o="urn:schemas-microsoft-com:office:office" xmlns:r="http://schemas.openxmlformats.org/officeDocument/2006/relationships" xmlns:m="http://schemas.openxmlformats.org/officeDocument/2006/math" xmlns:v="urn:schemas-microsoft-com:vml" xmlns:wp14="http://schemas.microsoft.com/office/word/2010/wordprocessingDrawing" xmlns:wp="http://schemas.openxmlformats.org/drawingml/2006/wordprocessingDrawing" xmlns:w10="urn:schemas-microsoft-com:office:word" xmlns:w="http://schemas.openxmlformats.org/wordprocessingml/2006/main" xmlns:w14="http://schemas.microsoft.com/office/word/2010/wordml" xmlns:w15="http://schemas.microsoft.com/office/word/2012/wordml" xmlns:w16cid="http://schemas.microsoft.com/office/word/2016/wordml/cid" xmlns:w16se="http://schemas.microsoft.com/office/word/2015/wordml/symex" xmlns:wpg="http://schemas.microsoft.com/office/word/2010/wordprocessingGroup" xmlns:wpi="http://schemas.microsoft.com/office/word/2010/wordprocessingInk" xmlns:wne="http://schemas.microsoft.com/office/word/2006/wordml" xmlns:wps="http://schemas.microsoft.com/office/word/2010/wordprocessingShape" mc:Ignorable="w14 w15 w16se w16cid wp14">
+<w:footnotes xmlns:wpc="http://schemas.microsoft.com/office/word/2010/wordprocessingCanvas" xmlns:cx="http://schemas.microsoft.com/office/drawing/2014/chartex" xmlns:cx1="http://schemas.microsoft.com/office/drawing/2015/9/8/chartex" xmlns:cx2="http://schemas.microsoft.com/office/drawing/2015/10/21/chartex" xmlns:cx3="http://schemas.microsoft.com/office/drawing/2016/5/9/chartex" xmlns:cx4="http://schemas.microsoft.com/office/drawing/2016/5/10/chartex" xmlns:cx5="http://schemas.microsoft.com/office/drawing/2016/5/11/chartex" xmlns:cx6="http://schemas.microsoft.com/office/drawing/2016/5/12/chartex" xmlns:cx7="http://schemas.microsoft.com/office/drawing/2016/5/13/chartex" xmlns:cx8="http://schemas.microsoft.com/office/drawing/2016/5/14/chartex" xmlns:mc="http://schemas.openxmlformats.org/markup-compatibility/2006" xmlns:aink="http://schemas.microsoft.com/office/drawing/2016/ink" xmlns:am3d="http://schemas.microsoft.com/office/drawing/2017/model3d" xmlns:o="urn:schemas-microsoft-com:office:office" xmlns:r="http://schemas.openxmlformats.org/officeDocument/2006/relationships" xmlns:m="http://schemas.openxmlformats.org/officeDocument/2006/math" xmlns:v="urn:schemas-microsoft-com:vml" xmlns:wp14="http://schemas.microsoft.com/office/word/2010/wordprocessingDrawing" xmlns:wp="http://schemas.openxmlformats.org/drawingml/2006/wordprocessingDrawing" xmlns:w10="urn:schemas-microsoft-com:office:word" xmlns:w="http://schemas.openxmlformats.org/wordprocessingml/2006/main" xmlns:w14="http://schemas.microsoft.com/office/word/2010/wordml" xmlns:w15="http://schemas.microsoft.com/office/word/2012/wordml" xmlns:w16cex="http://schemas.microsoft.com/office/word/2018/wordml/cex" xmlns:w16cid="http://schemas.microsoft.com/office/word/2016/wordml/cid" xmlns:w16="http://schemas.microsoft.com/office/word/2018/wordml" xmlns:w16se="http://schemas.microsoft.com/office/word/2015/wordml/symex" xmlns:wpg="http://schemas.microsoft.com/office/word/2010/wordprocessingGroup" xmlns:wpi="http://schemas.microsoft.com/office/word/2010/wordprocessingInk" xmlns:wne="http://schemas.microsoft.com/office/word/2006/wordml" xmlns:wps="http://schemas.microsoft.com/office/word/2010/wordprocessingShape" mc:Ignorable="w14 w15 w16se w16cid w16 w16cex wp14">
   <w:footnote w:type="separator" w:id="-1">
     <w:p>
       <w:pPr>
@@ -5151,7 +5179,7 @@
 </file>
 
 <file path=word/header1.xml><?xml version="1.0" encoding="utf-8"?>
-<w:hdr xmlns:wpc="http://schemas.microsoft.com/office/word/2010/wordprocessingCanvas" xmlns:cx="http://schemas.microsoft.com/office/drawing/2014/chartex" xmlns:cx1="http://schemas.microsoft.com/office/drawing/2015/9/8/chartex" xmlns:cx2="http://schemas.microsoft.com/office/drawing/2015/10/21/chartex" xmlns:cx3="http://schemas.microsoft.com/office/drawing/2016/5/9/chartex" xmlns:cx4="http://schemas.microsoft.com/office/drawing/2016/5/10/chartex" xmlns:cx5="http://schemas.microsoft.com/office/drawing/2016/5/11/chartex" xmlns:cx6="http://schemas.microsoft.com/office/drawing/2016/5/12/chartex" xmlns:cx7="http://schemas.microsoft.com/office/drawing/2016/5/13/chartex" xmlns:cx8="http://schemas.microsoft.com/office/drawing/2016/5/14/chartex" xmlns:mc="http://schemas.openxmlformats.org/markup-compatibility/2006" xmlns:aink="http://schemas.microsoft.com/office/drawing/2016/ink" xmlns:am3d="http://schemas.microsoft.com/office/drawing/2017/model3d" xmlns:o="urn:schemas-microsoft-com:office:office" xmlns:r="http://schemas.openxmlformats.org/officeDocument/2006/relationships" xmlns:m="http://schemas.openxmlformats.org/officeDocument/2006/math" xmlns:v="urn:schemas-microsoft-com:vml" xmlns:wp14="http://schemas.microsoft.com/office/word/2010/wordprocessingDrawing" xmlns:wp="http://schemas.openxmlformats.org/drawingml/2006/wordprocessingDrawing" xmlns:w10="urn:schemas-microsoft-com:office:word" xmlns:w="http://schemas.openxmlformats.org/wordprocessingml/2006/main" xmlns:w14="http://schemas.microsoft.com/office/word/2010/wordml" xmlns:w15="http://schemas.microsoft.com/office/word/2012/wordml" xmlns:w16cid="http://schemas.microsoft.com/office/word/2016/wordml/cid" xmlns:w16se="http://schemas.microsoft.com/office/word/2015/wordml/symex" xmlns:wpg="http://schemas.microsoft.com/office/word/2010/wordprocessingGroup" xmlns:wpi="http://schemas.microsoft.com/office/word/2010/wordprocessingInk" xmlns:wne="http://schemas.microsoft.com/office/word/2006/wordml" xmlns:wps="http://schemas.microsoft.com/office/word/2010/wordprocessingShape" mc:Ignorable="w14 w15 w16se w16cid wp14">
+<w:hdr xmlns:wpc="http://schemas.microsoft.com/office/word/2010/wordprocessingCanvas" xmlns:cx="http://schemas.microsoft.com/office/drawing/2014/chartex" xmlns:cx1="http://schemas.microsoft.com/office/drawing/2015/9/8/chartex" xmlns:cx2="http://schemas.microsoft.com/office/drawing/2015/10/21/chartex" xmlns:cx3="http://schemas.microsoft.com/office/drawing/2016/5/9/chartex" xmlns:cx4="http://schemas.microsoft.com/office/drawing/2016/5/10/chartex" xmlns:cx5="http://schemas.microsoft.com/office/drawing/2016/5/11/chartex" xmlns:cx6="http://schemas.microsoft.com/office/drawing/2016/5/12/chartex" xmlns:cx7="http://schemas.microsoft.com/office/drawing/2016/5/13/chartex" xmlns:cx8="http://schemas.microsoft.com/office/drawing/2016/5/14/chartex" xmlns:mc="http://schemas.openxmlformats.org/markup-compatibility/2006" xmlns:aink="http://schemas.microsoft.com/office/drawing/2016/ink" xmlns:am3d="http://schemas.microsoft.com/office/drawing/2017/model3d" xmlns:o="urn:schemas-microsoft-com:office:office" xmlns:r="http://schemas.openxmlformats.org/officeDocument/2006/relationships" xmlns:m="http://schemas.openxmlformats.org/officeDocument/2006/math" xmlns:v="urn:schemas-microsoft-com:vml" xmlns:wp14="http://schemas.microsoft.com/office/word/2010/wordprocessingDrawing" xmlns:wp="http://schemas.openxmlformats.org/drawingml/2006/wordprocessingDrawing" xmlns:w10="urn:schemas-microsoft-com:office:word" xmlns:w="http://schemas.openxmlformats.org/wordprocessingml/2006/main" xmlns:w14="http://schemas.microsoft.com/office/word/2010/wordml" xmlns:w15="http://schemas.microsoft.com/office/word/2012/wordml" xmlns:w16cex="http://schemas.microsoft.com/office/word/2018/wordml/cex" xmlns:w16cid="http://schemas.microsoft.com/office/word/2016/wordml/cid" xmlns:w16="http://schemas.microsoft.com/office/word/2018/wordml" xmlns:w16se="http://schemas.microsoft.com/office/word/2015/wordml/symex" xmlns:wpg="http://schemas.microsoft.com/office/word/2010/wordprocessingGroup" xmlns:wpi="http://schemas.microsoft.com/office/word/2010/wordprocessingInk" xmlns:wne="http://schemas.microsoft.com/office/word/2006/wordml" xmlns:wps="http://schemas.microsoft.com/office/word/2010/wordprocessingShape" mc:Ignorable="w14 w15 w16se w16cid w16 w16cex wp14">
   <w:p>
     <w:pPr>
       <w:jc w:val="center"/>
@@ -5161,7 +5189,7 @@
 </file>
 
 <file path=word/numbering.xml><?xml version="1.0" encoding="utf-8"?>
-<w:numbering xmlns:wpc="http://schemas.microsoft.com/office/word/2010/wordprocessingCanvas" xmlns:cx="http://schemas.microsoft.com/office/drawing/2014/chartex" xmlns:cx1="http://schemas.microsoft.com/office/drawing/2015/9/8/chartex" xmlns:cx2="http://schemas.microsoft.com/office/drawing/2015/10/21/chartex" xmlns:cx3="http://schemas.microsoft.com/office/drawing/2016/5/9/chartex" xmlns:cx4="http://schemas.microsoft.com/office/drawing/2016/5/10/chartex" xmlns:cx5="http://schemas.microsoft.com/office/drawing/2016/5/11/chartex" xmlns:cx6="http://schemas.microsoft.com/office/drawing/2016/5/12/chartex" xmlns:cx7="http://schemas.microsoft.com/office/drawing/2016/5/13/chartex" xmlns:cx8="http://schemas.microsoft.com/office/drawing/2016/5/14/chartex" xmlns:mc="http://schemas.openxmlformats.org/markup-compatibility/2006" xmlns:aink="http://schemas.microsoft.com/office/drawing/2016/ink" xmlns:am3d="http://schemas.microsoft.com/office/drawing/2017/model3d" xmlns:o="urn:schemas-microsoft-com:office:office" xmlns:r="http://schemas.openxmlformats.org/officeDocument/2006/relationships" xmlns:m="http://schemas.openxmlformats.org/officeDocument/2006/math" xmlns:v="urn:schemas-microsoft-com:vml" xmlns:wp14="http://schemas.microsoft.com/office/word/2010/wordprocessingDrawing" xmlns:wp="http://schemas.openxmlformats.org/drawingml/2006/wordprocessingDrawing" xmlns:w10="urn:schemas-microsoft-com:office:word" xmlns:w="http://schemas.openxmlformats.org/wordprocessingml/2006/main" xmlns:w14="http://schemas.microsoft.com/office/word/2010/wordml" xmlns:w15="http://schemas.microsoft.com/office/word/2012/wordml" xmlns:w16cid="http://schemas.microsoft.com/office/word/2016/wordml/cid" xmlns:w16se="http://schemas.microsoft.com/office/word/2015/wordml/symex" xmlns:wpg="http://schemas.microsoft.com/office/word/2010/wordprocessingGroup" xmlns:wpi="http://schemas.microsoft.com/office/word/2010/wordprocessingInk" xmlns:wne="http://schemas.microsoft.com/office/word/2006/wordml" xmlns:wps="http://schemas.microsoft.com/office/word/2010/wordprocessingShape" mc:Ignorable="w14 w15 w16se w16cid wp14">
+<w:numbering xmlns:wpc="http://schemas.microsoft.com/office/word/2010/wordprocessingCanvas" xmlns:cx="http://schemas.microsoft.com/office/drawing/2014/chartex" xmlns:cx1="http://schemas.microsoft.com/office/drawing/2015/9/8/chartex" xmlns:cx2="http://schemas.microsoft.com/office/drawing/2015/10/21/chartex" xmlns:cx3="http://schemas.microsoft.com/office/drawing/2016/5/9/chartex" xmlns:cx4="http://schemas.microsoft.com/office/drawing/2016/5/10/chartex" xmlns:cx5="http://schemas.microsoft.com/office/drawing/2016/5/11/chartex" xmlns:cx6="http://schemas.microsoft.com/office/drawing/2016/5/12/chartex" xmlns:cx7="http://schemas.microsoft.com/office/drawing/2016/5/13/chartex" xmlns:cx8="http://schemas.microsoft.com/office/drawing/2016/5/14/chartex" xmlns:mc="http://schemas.openxmlformats.org/markup-compatibility/2006" xmlns:aink="http://schemas.microsoft.com/office/drawing/2016/ink" xmlns:am3d="http://schemas.microsoft.com/office/drawing/2017/model3d" xmlns:o="urn:schemas-microsoft-com:office:office" xmlns:r="http://schemas.openxmlformats.org/officeDocument/2006/relationships" xmlns:m="http://schemas.openxmlformats.org/officeDocument/2006/math" xmlns:v="urn:schemas-microsoft-com:vml" xmlns:wp14="http://schemas.microsoft.com/office/word/2010/wordprocessingDrawing" xmlns:wp="http://schemas.openxmlformats.org/drawingml/2006/wordprocessingDrawing" xmlns:w10="urn:schemas-microsoft-com:office:word" xmlns:w="http://schemas.openxmlformats.org/wordprocessingml/2006/main" xmlns:w14="http://schemas.microsoft.com/office/word/2010/wordml" xmlns:w15="http://schemas.microsoft.com/office/word/2012/wordml" xmlns:w16cex="http://schemas.microsoft.com/office/word/2018/wordml/cex" xmlns:w16cid="http://schemas.microsoft.com/office/word/2016/wordml/cid" xmlns:w16="http://schemas.microsoft.com/office/word/2018/wordml" xmlns:w16se="http://schemas.microsoft.com/office/word/2015/wordml/symex" xmlns:wpg="http://schemas.microsoft.com/office/word/2010/wordprocessingGroup" xmlns:wpi="http://schemas.microsoft.com/office/word/2010/wordprocessingInk" xmlns:wne="http://schemas.microsoft.com/office/word/2006/wordml" xmlns:wps="http://schemas.microsoft.com/office/word/2010/wordprocessingShape" mc:Ignorable="w14 w15 w16se w16cid w16 w16cex wp14">
   <w:abstractNum w:abstractNumId="0" w15:restartNumberingAfterBreak="0">
     <w:nsid w:val="2CFB4D31"/>
     <w:multiLevelType w:val="multilevel"/>
@@ -5514,7 +5542,7 @@
 </file>
 
 <file path=word/styles.xml><?xml version="1.0" encoding="utf-8"?>
-<w:styles xmlns:mc="http://schemas.openxmlformats.org/markup-compatibility/2006" xmlns:r="http://schemas.openxmlformats.org/officeDocument/2006/relationships" xmlns:w="http://schemas.openxmlformats.org/wordprocessingml/2006/main" xmlns:w14="http://schemas.microsoft.com/office/word/2010/wordml" xmlns:w15="http://schemas.microsoft.com/office/word/2012/wordml" xmlns:w16cid="http://schemas.microsoft.com/office/word/2016/wordml/cid" xmlns:w16se="http://schemas.microsoft.com/office/word/2015/wordml/symex" mc:Ignorable="w14 w15 w16se w16cid">
+<w:styles xmlns:mc="http://schemas.openxmlformats.org/markup-compatibility/2006" xmlns:r="http://schemas.openxmlformats.org/officeDocument/2006/relationships" xmlns:w="http://schemas.openxmlformats.org/wordprocessingml/2006/main" xmlns:w14="http://schemas.microsoft.com/office/word/2010/wordml" xmlns:w15="http://schemas.microsoft.com/office/word/2012/wordml" xmlns:w16cex="http://schemas.microsoft.com/office/word/2018/wordml/cex" xmlns:w16cid="http://schemas.microsoft.com/office/word/2016/wordml/cid" xmlns:w16="http://schemas.microsoft.com/office/word/2018/wordml" xmlns:w16se="http://schemas.microsoft.com/office/word/2015/wordml/symex" mc:Ignorable="w14 w15 w16se w16cid w16 w16cex">
   <w:docDefaults>
     <w:rPrDefault>
       <w:rPr>

</xml_diff>